<commit_message>
main text animation complete
</commit_message>
<xml_diff>
--- a/renewal/lottecinema/1web.docx
+++ b/renewal/lottecinema/1web.docx
@@ -26,25 +26,14 @@
           <w:numId w:val="6"/>
         </w:numPr>
         <w:ind w:leftChars="0"/>
+      </w:pPr>
+      <w:r>
         <w:rPr>
           <w:rFonts w:hint="eastAsia"/>
         </w:rPr>
-      </w:pPr>
-      <w:proofErr w:type="spellStart"/>
-      <w:r>
-        <w:rPr>
-          <w:rFonts w:hint="eastAsia"/>
-        </w:rPr>
-        <w:t>롯데시네마</w:t>
-      </w:r>
-      <w:proofErr w:type="spellEnd"/>
-      <w:r>
-        <w:rPr>
-          <w:rFonts w:hint="eastAsia"/>
-        </w:rPr>
-        <w:t xml:space="preserve">, </w:t>
-      </w:r>
-      <w:hyperlink r:id="rId5" w:history="1">
+        <w:t xml:space="preserve">롯데시네마, </w:t>
+      </w:r>
+      <w:hyperlink r:id="rId7" w:history="1">
         <w:r>
           <w:rPr>
             <w:rStyle w:val="a4"/>
@@ -78,14 +67,21 @@
         </w:numPr>
         <w:ind w:leftChars="0"/>
       </w:pPr>
-      <w:proofErr w:type="spellStart"/>
       <w:r>
         <w:rPr>
           <w:rFonts w:hint="eastAsia"/>
         </w:rPr>
         <w:t>영화예매</w:t>
       </w:r>
-      <w:proofErr w:type="spellEnd"/>
+      <w:r>
+        <w:rPr>
+          <w:rFonts w:hint="eastAsia"/>
+        </w:rPr>
+        <w:t>(</w:t>
+      </w:r>
+      <w:r>
+        <w:t>)</w:t>
+      </w:r>
       <w:r>
         <w:rPr>
           <w:rFonts w:hint="eastAsia"/>
@@ -95,19 +91,11 @@
       <w:r>
         <w:t xml:space="preserve"> </w:t>
       </w:r>
-      <w:proofErr w:type="spellStart"/>
       <w:r>
         <w:rPr>
           <w:rFonts w:hint="eastAsia"/>
         </w:rPr>
-        <w:t>개봉예정작</w:t>
-      </w:r>
-      <w:proofErr w:type="spellEnd"/>
-      <w:r>
-        <w:rPr>
-          <w:rFonts w:hint="eastAsia"/>
-        </w:rPr>
-        <w:t xml:space="preserve"> 홍보,</w:t>
+        <w:t>개봉예정작 홍보,</w:t>
       </w:r>
       <w:r>
         <w:t xml:space="preserve"> </w:t>
@@ -121,19 +109,11 @@
       <w:r>
         <w:t xml:space="preserve"> </w:t>
       </w:r>
-      <w:proofErr w:type="spellStart"/>
       <w:r>
         <w:rPr>
           <w:rFonts w:hint="eastAsia"/>
         </w:rPr>
-        <w:t>추가배너</w:t>
-      </w:r>
-      <w:proofErr w:type="spellEnd"/>
-      <w:r>
-        <w:rPr>
-          <w:rFonts w:hint="eastAsia"/>
-        </w:rPr>
-        <w:t xml:space="preserve"> 광고</w:t>
+        <w:t>추가배너 광고</w:t>
       </w:r>
       <w:r>
         <w:t xml:space="preserve"> </w:t>
@@ -167,8 +147,6 @@
         </w:rPr>
         <w:t>메가박스</w:t>
       </w:r>
-      <w:bookmarkStart w:id="0" w:name="_GoBack"/>
-      <w:bookmarkEnd w:id="0"/>
     </w:p>
     <w:p>
       <w:pPr>
@@ -195,20 +173,29 @@
         </w:numPr>
         <w:ind w:leftChars="0"/>
       </w:pPr>
-      <w:proofErr w:type="gramStart"/>
       <w:r>
         <w:rPr>
           <w:rFonts w:hint="eastAsia"/>
         </w:rPr>
-        <w:t>Concept :</w:t>
-      </w:r>
-      <w:proofErr w:type="gramEnd"/>
+        <w:t xml:space="preserve">Concept : </w:t>
+      </w:r>
       <w:r>
         <w:rPr>
           <w:rFonts w:hint="eastAsia"/>
         </w:rPr>
+        <w:t>영화관 감성,</w:t>
+      </w:r>
+      <w:r>
         <w:t xml:space="preserve"> </w:t>
       </w:r>
+      <w:r>
+        <w:rPr>
+          <w:rFonts w:hint="eastAsia"/>
+        </w:rPr>
+        <w:t xml:space="preserve">직관적 </w:t>
+      </w:r>
+      <w:bookmarkStart w:id="0" w:name="_GoBack"/>
+      <w:bookmarkEnd w:id="0"/>
     </w:p>
     <w:p>
       <w:pPr>
@@ -219,13 +206,17 @@
         </w:numPr>
         <w:ind w:leftChars="0"/>
       </w:pPr>
-      <w:proofErr w:type="gramStart"/>
-      <w:r>
-        <w:t>Color :</w:t>
-      </w:r>
-      <w:proofErr w:type="gramEnd"/>
-      <w:r>
-        <w:t xml:space="preserve"> </w:t>
+      <w:r>
+        <w:t xml:space="preserve">Color : </w:t>
+      </w:r>
+      <w:r>
+        <w:t>#</w:t>
+      </w:r>
+      <w:r>
+        <w:t>d32f2f</w:t>
+      </w:r>
+      <w:r>
+        <w:t>(red)</w:t>
       </w:r>
     </w:p>
     <w:p>
@@ -237,13 +228,14 @@
         </w:numPr>
         <w:ind w:leftChars="0"/>
       </w:pPr>
-      <w:proofErr w:type="gramStart"/>
-      <w:r>
-        <w:t>Font :</w:t>
-      </w:r>
-      <w:proofErr w:type="gramEnd"/>
-      <w:r>
-        <w:t xml:space="preserve"> </w:t>
+      <w:r>
+        <w:t xml:space="preserve">Font : </w:t>
+      </w:r>
+      <w:r>
+        <w:rPr>
+          <w:rFonts w:hint="eastAsia"/>
+        </w:rPr>
+        <w:t>Notosans</w:t>
       </w:r>
     </w:p>
     <w:p>
@@ -255,11 +247,9 @@
         </w:numPr>
         <w:ind w:leftChars="0"/>
       </w:pPr>
-      <w:proofErr w:type="gramStart"/>
       <w:r>
         <w:t>Layout :</w:t>
       </w:r>
-      <w:proofErr w:type="gramEnd"/>
     </w:p>
     <w:p>
       <w:pPr>
@@ -271,13 +261,8 @@
         <w:ind w:leftChars="0"/>
       </w:pPr>
       <w:r>
-        <w:t xml:space="preserve">Story </w:t>
-      </w:r>
-      <w:proofErr w:type="gramStart"/>
-      <w:r>
-        <w:t>Board :</w:t>
-      </w:r>
-      <w:proofErr w:type="gramEnd"/>
+        <w:t>Story Board :</w:t>
+      </w:r>
     </w:p>
     <w:p>
       <w:pPr>
@@ -289,15 +274,7 @@
         <w:ind w:leftChars="0"/>
       </w:pPr>
       <w:r>
-        <w:t xml:space="preserve">Grid </w:t>
-      </w:r>
-      <w:proofErr w:type="gramStart"/>
-      <w:r>
-        <w:t>Layout :</w:t>
-      </w:r>
-      <w:proofErr w:type="gramEnd"/>
-      <w:r>
-        <w:t xml:space="preserve"> </w:t>
+        <w:t xml:space="preserve">Grid Layout : </w:t>
       </w:r>
     </w:p>
     <w:sectPr>
@@ -308,6 +285,56 @@
     </w:sectPr>
   </w:body>
 </w:document>
+</file>
+
+<file path=word/endnotes.xml><?xml version="1.0" encoding="utf-8"?>
+<w:endnotes xmlns:wpc="http://schemas.microsoft.com/office/word/2010/wordprocessingCanvas" xmlns:cx="http://schemas.microsoft.com/office/drawing/2014/chartex" xmlns:mc="http://schemas.openxmlformats.org/markup-compatibility/2006" xmlns:o="urn:schemas-microsoft-com:office:office" xmlns:r="http://schemas.openxmlformats.org/officeDocument/2006/relationships" xmlns:m="http://schemas.openxmlformats.org/officeDocument/2006/math" xmlns:v="urn:schemas-microsoft-com:vml" xmlns:wp14="http://schemas.microsoft.com/office/word/2010/wordprocessingDrawing" xmlns:wp="http://schemas.openxmlformats.org/drawingml/2006/wordprocessingDrawing" xmlns:w10="urn:schemas-microsoft-com:office:word" xmlns:w="http://schemas.openxmlformats.org/wordprocessingml/2006/main" xmlns:w14="http://schemas.microsoft.com/office/word/2010/wordml" xmlns:w15="http://schemas.microsoft.com/office/word/2012/wordml" xmlns:w16se="http://schemas.microsoft.com/office/word/2015/wordml/symex" xmlns:wpg="http://schemas.microsoft.com/office/word/2010/wordprocessingGroup" xmlns:wpi="http://schemas.microsoft.com/office/word/2010/wordprocessingInk" xmlns:wne="http://schemas.microsoft.com/office/word/2006/wordml" xmlns:wps="http://schemas.microsoft.com/office/word/2010/wordprocessingShape" mc:Ignorable="w14 w15 w16se wp14">
+  <w:endnote w:type="separator" w:id="-1">
+    <w:p>
+      <w:pPr>
+        <w:spacing w:after="0" w:line="240" w:lineRule="auto"/>
+      </w:pPr>
+      <w:r>
+        <w:separator/>
+      </w:r>
+    </w:p>
+  </w:endnote>
+  <w:endnote w:type="continuationSeparator" w:id="0">
+    <w:p>
+      <w:pPr>
+        <w:spacing w:after="0" w:line="240" w:lineRule="auto"/>
+      </w:pPr>
+      <w:r>
+        <w:continuationSeparator/>
+      </w:r>
+    </w:p>
+  </w:endnote>
+</w:endnotes>
+</file>
+
+<file path=word/footnotes.xml><?xml version="1.0" encoding="utf-8"?>
+<w:footnotes xmlns:wpc="http://schemas.microsoft.com/office/word/2010/wordprocessingCanvas" xmlns:cx="http://schemas.microsoft.com/office/drawing/2014/chartex" xmlns:mc="http://schemas.openxmlformats.org/markup-compatibility/2006" xmlns:o="urn:schemas-microsoft-com:office:office" xmlns:r="http://schemas.openxmlformats.org/officeDocument/2006/relationships" xmlns:m="http://schemas.openxmlformats.org/officeDocument/2006/math" xmlns:v="urn:schemas-microsoft-com:vml" xmlns:wp14="http://schemas.microsoft.com/office/word/2010/wordprocessingDrawing" xmlns:wp="http://schemas.openxmlformats.org/drawingml/2006/wordprocessingDrawing" xmlns:w10="urn:schemas-microsoft-com:office:word" xmlns:w="http://schemas.openxmlformats.org/wordprocessingml/2006/main" xmlns:w14="http://schemas.microsoft.com/office/word/2010/wordml" xmlns:w15="http://schemas.microsoft.com/office/word/2012/wordml" xmlns:w16se="http://schemas.microsoft.com/office/word/2015/wordml/symex" xmlns:wpg="http://schemas.microsoft.com/office/word/2010/wordprocessingGroup" xmlns:wpi="http://schemas.microsoft.com/office/word/2010/wordprocessingInk" xmlns:wne="http://schemas.microsoft.com/office/word/2006/wordml" xmlns:wps="http://schemas.microsoft.com/office/word/2010/wordprocessingShape" mc:Ignorable="w14 w15 w16se wp14">
+  <w:footnote w:type="separator" w:id="-1">
+    <w:p>
+      <w:pPr>
+        <w:spacing w:after="0" w:line="240" w:lineRule="auto"/>
+      </w:pPr>
+      <w:r>
+        <w:separator/>
+      </w:r>
+    </w:p>
+  </w:footnote>
+  <w:footnote w:type="continuationSeparator" w:id="0">
+    <w:p>
+      <w:pPr>
+        <w:spacing w:after="0" w:line="240" w:lineRule="auto"/>
+      </w:pPr>
+      <w:r>
+        <w:continuationSeparator/>
+      </w:r>
+    </w:p>
+  </w:footnote>
+</w:footnotes>
 </file>
 
 <file path=word/numbering.xml><?xml version="1.0" encoding="utf-8"?>
@@ -1364,6 +1391,50 @@
       <w:u w:val="single"/>
     </w:rPr>
   </w:style>
+  <w:style w:type="paragraph" w:styleId="a5">
+    <w:name w:val="header"/>
+    <w:basedOn w:val="a"/>
+    <w:link w:val="Char"/>
+    <w:uiPriority w:val="99"/>
+    <w:unhideWhenUsed/>
+    <w:rsid w:val="00CF46F8"/>
+    <w:pPr>
+      <w:tabs>
+        <w:tab w:val="center" w:pos="4513"/>
+        <w:tab w:val="right" w:pos="9026"/>
+      </w:tabs>
+      <w:snapToGrid w:val="0"/>
+    </w:pPr>
+  </w:style>
+  <w:style w:type="character" w:customStyle="1" w:styleId="Char">
+    <w:name w:val="머리글 Char"/>
+    <w:basedOn w:val="a0"/>
+    <w:link w:val="a5"/>
+    <w:uiPriority w:val="99"/>
+    <w:rsid w:val="00CF46F8"/>
+  </w:style>
+  <w:style w:type="paragraph" w:styleId="a6">
+    <w:name w:val="footer"/>
+    <w:basedOn w:val="a"/>
+    <w:link w:val="Char0"/>
+    <w:uiPriority w:val="99"/>
+    <w:unhideWhenUsed/>
+    <w:rsid w:val="00CF46F8"/>
+    <w:pPr>
+      <w:tabs>
+        <w:tab w:val="center" w:pos="4513"/>
+        <w:tab w:val="right" w:pos="9026"/>
+      </w:tabs>
+      <w:snapToGrid w:val="0"/>
+    </w:pPr>
+  </w:style>
+  <w:style w:type="character" w:customStyle="1" w:styleId="Char0">
+    <w:name w:val="바닥글 Char"/>
+    <w:basedOn w:val="a0"/>
+    <w:link w:val="a6"/>
+    <w:uiPriority w:val="99"/>
+    <w:rsid w:val="00CF46F8"/>
+  </w:style>
 </w:styles>
 </file>
 

</xml_diff>